<commit_message>
Change SA v1.3 effective date
</commit_message>
<xml_diff>
--- a/content/en/documents/LE-SA-v1.2-v1.3-diff.docx
+++ b/content/en/documents/LE-SA-v1.2-v1.3-diff.docx
@@ -15,14 +15,14 @@
         <w:textAlignment w:val="baseline"/>
         <w:outlineLvl w:val="0"/>
         <w:rPr>
-          <w:del w:id="0" w:author="ISRG" w:date="2022-07-20T10:59:00Z"/>
+          <w:del w:id="0" w:author="ISRG" w:date="2022-08-02T22:25:00Z"/>
           <w:b/>
           <w:bCs/>
           <w:sz w:val="31"/>
           <w:szCs w:val="31"/>
         </w:rPr>
       </w:pPr>
-      <w:del w:id="1" w:author="ISRG" w:date="2022-07-20T10:59:00Z">
+      <w:del w:id="1" w:author="ISRG" w:date="2022-08-02T22:25:00Z">
         <w:r>
           <w:rPr>
             <w:b/>
@@ -46,14 +46,14 @@
         <w:jc w:val="center"/>
         <w:textAlignment w:val="baseline"/>
         <w:rPr>
-          <w:del w:id="2" w:author="ISRG" w:date="2022-07-20T10:59:00Z"/>
+          <w:del w:id="2" w:author="ISRG" w:date="2022-08-02T22:25:00Z"/>
           <w:b/>
           <w:bCs/>
           <w:sz w:val="31"/>
           <w:szCs w:val="31"/>
         </w:rPr>
       </w:pPr>
-      <w:del w:id="3" w:author="ISRG" w:date="2022-07-20T10:59:00Z">
+      <w:del w:id="3" w:author="ISRG" w:date="2022-08-02T22:25:00Z">
         <w:r>
           <w:rPr>
             <w:b/>
@@ -78,7 +78,7 @@
         <w:textAlignment w:val="baseline"/>
         <w:outlineLvl w:val="0"/>
         <w:rPr>
-          <w:ins w:id="4" w:author="ISRG" w:date="2022-07-20T10:59:00Z"/>
+          <w:ins w:id="4" w:author="ISRG" w:date="2022-08-02T22:25:00Z"/>
           <w:b/>
           <w:bCs/>
           <w:smallCaps/>
@@ -86,7 +86,7 @@
           <w:szCs w:val="31"/>
         </w:rPr>
       </w:pPr>
-      <w:ins w:id="5" w:author="ISRG" w:date="2022-07-20T10:59:00Z">
+      <w:ins w:id="5" w:author="ISRG" w:date="2022-08-02T22:25:00Z">
         <w:r>
           <w:rPr>
             <w:b/>
@@ -131,7 +131,7 @@
         <w:ind w:right="144"/>
         <w:textAlignment w:val="baseline"/>
         <w:rPr>
-          <w:ins w:id="6" w:author="ISRG" w:date="2022-07-20T10:59:00Z"/>
+          <w:ins w:id="6" w:author="ISRG" w:date="2022-08-02T22:25:00Z"/>
         </w:rPr>
       </w:pPr>
       <w:r>
@@ -178,7 +178,7 @@
       <w:r>
         <w:t>regarding Your and Our rights and duties relating to Your acquisition and use of SSL/TLS digital certificates issued by ISRG.</w:t>
       </w:r>
-      <w:del w:id="7" w:author="ISRG" w:date="2022-07-20T10:59:00Z">
+      <w:del w:id="7" w:author="ISRG" w:date="2022-08-02T22:25:00Z">
         <w:r>
           <w:delText xml:space="preserve"> </w:delText>
         </w:r>
@@ -299,12 +299,12 @@
       <w:r>
         <w:t xml:space="preserve"> software application that uses the </w:t>
       </w:r>
-      <w:del w:id="8" w:author="ISRG" w:date="2022-07-20T10:59:00Z">
+      <w:del w:id="8" w:author="ISRG" w:date="2022-08-02T22:25:00Z">
         <w:r>
           <w:delText>ACME</w:delText>
         </w:r>
       </w:del>
-      <w:ins w:id="9" w:author="ISRG" w:date="2022-07-20T10:59:00Z">
+      <w:ins w:id="9" w:author="ISRG" w:date="2022-08-02T22:25:00Z">
         <w:r>
           <w:t>Automated Certificate Management Environment</w:t>
         </w:r>
@@ -351,7 +351,7 @@
       <w:r>
         <w:t xml:space="preserve">“Certificate” — A computer-based record or electronic message issued by an entity that associates a </w:t>
       </w:r>
-      <w:del w:id="10" w:author="ISRG" w:date="2022-07-20T10:59:00Z">
+      <w:del w:id="10" w:author="ISRG" w:date="2022-08-02T22:25:00Z">
         <w:r>
           <w:delText>“</w:delText>
         </w:r>
@@ -359,7 +359,7 @@
       <w:r>
         <w:t>Public Key</w:t>
       </w:r>
-      <w:del w:id="11" w:author="ISRG" w:date="2022-07-20T10:59:00Z">
+      <w:del w:id="11" w:author="ISRG" w:date="2022-08-02T22:25:00Z">
         <w:r>
           <w:delText>”</w:delText>
         </w:r>
@@ -380,10 +380,10 @@
         <w:ind w:right="360"/>
         <w:textAlignment w:val="baseline"/>
         <w:rPr>
-          <w:del w:id="12" w:author="ISRG" w:date="2022-07-20T10:59:00Z"/>
-        </w:rPr>
-      </w:pPr>
-      <w:del w:id="13" w:author="ISRG" w:date="2022-07-20T10:59:00Z">
+          <w:del w:id="12" w:author="ISRG" w:date="2022-08-02T22:25:00Z"/>
+        </w:rPr>
+      </w:pPr>
+      <w:del w:id="13" w:author="ISRG" w:date="2022-08-02T22:25:00Z">
         <w:r>
           <w:delText>“CRL” — A database or other list of Certificates that have been revoked prior to the expiration of their Validity Period.</w:delText>
         </w:r>
@@ -464,12 +464,12 @@
       <w:r>
         <w:t>“Let’s Encrypt Certificate</w:t>
       </w:r>
-      <w:del w:id="14" w:author="ISRG" w:date="2022-07-20T10:59:00Z">
+      <w:del w:id="14" w:author="ISRG" w:date="2022-08-02T22:25:00Z">
         <w:r>
           <w:delText>”—</w:delText>
         </w:r>
       </w:del>
-      <w:ins w:id="15" w:author="ISRG" w:date="2022-07-20T10:59:00Z">
+      <w:ins w:id="15" w:author="ISRG" w:date="2022-08-02T22:25:00Z">
         <w:r>
           <w:t>”</w:t>
         </w:r>
@@ -613,10 +613,10 @@
         <w:spacing w:before="246" w:line="224" w:lineRule="exact"/>
         <w:textAlignment w:val="baseline"/>
         <w:rPr>
-          <w:del w:id="16" w:author="ISRG" w:date="2022-07-20T10:59:00Z"/>
-        </w:rPr>
-      </w:pPr>
-      <w:del w:id="17" w:author="ISRG" w:date="2022-07-20T10:59:00Z">
+          <w:del w:id="16" w:author="ISRG" w:date="2022-08-02T22:25:00Z"/>
+        </w:rPr>
+      </w:pPr>
+      <w:del w:id="17" w:author="ISRG" w:date="2022-08-02T22:25:00Z">
         <w:r>
           <w:delText>“Repository” — An online system maintained by ISRG for storing and retrieving Let’s Encrypt Certificates</w:delText>
         </w:r>
@@ -1475,12 +1475,12 @@
       <w:r>
         <w:t xml:space="preserve"> all appropriate, reasonable, and necessary steps to </w:t>
       </w:r>
-      <w:del w:id="18" w:author="ISRG" w:date="2022-07-20T10:59:00Z">
+      <w:del w:id="18" w:author="ISRG" w:date="2022-08-02T22:25:00Z">
         <w:r>
           <w:delText>maintain</w:delText>
         </w:r>
       </w:del>
-      <w:ins w:id="19" w:author="ISRG" w:date="2022-07-20T10:59:00Z">
+      <w:ins w:id="19" w:author="ISRG" w:date="2022-08-02T22:25:00Z">
         <w:r>
           <w:t>assure</w:t>
         </w:r>
@@ -1500,7 +1500,7 @@
       <w:r>
         <w:t>properly protect</w:t>
       </w:r>
-      <w:ins w:id="20" w:author="ISRG" w:date="2022-07-20T10:59:00Z">
+      <w:ins w:id="20" w:author="ISRG" w:date="2022-08-02T22:25:00Z">
         <w:r>
           <w:t>,</w:t>
         </w:r>
@@ -1601,12 +1601,12 @@
       <w:r>
         <w:t xml:space="preserve"> associated with </w:t>
       </w:r>
-      <w:del w:id="21" w:author="ISRG" w:date="2022-07-20T10:59:00Z">
+      <w:del w:id="21" w:author="ISRG" w:date="2022-08-02T22:25:00Z">
         <w:r>
           <w:delText>any</w:delText>
         </w:r>
       </w:del>
-      <w:ins w:id="22" w:author="ISRG" w:date="2022-07-20T10:59:00Z">
+      <w:ins w:id="22" w:author="ISRG" w:date="2022-08-02T22:25:00Z">
         <w:r>
           <w:t>one or more</w:t>
         </w:r>
@@ -1629,12 +1629,12 @@
       <w:r>
         <w:t xml:space="preserve"> with respect to </w:t>
       </w:r>
-      <w:del w:id="23" w:author="ISRG" w:date="2022-07-20T10:59:00Z">
+      <w:del w:id="23" w:author="ISRG" w:date="2022-08-02T22:25:00Z">
         <w:r>
           <w:delText>any</w:delText>
         </w:r>
       </w:del>
-      <w:ins w:id="24" w:author="ISRG" w:date="2022-07-20T10:59:00Z">
+      <w:ins w:id="24" w:author="ISRG" w:date="2022-08-02T22:25:00Z">
         <w:r>
           <w:t>o</w:t>
         </w:r>
@@ -1857,7 +1857,7 @@
       <w:r>
         <w:t xml:space="preserve">Your Key Pair (Public and Private Keys) will be generated by You or Your ACME Client Software on Your systems. You will submit the corresponding Public Key to ISRG and it will be incorporated into Your Certificate. </w:t>
       </w:r>
-      <w:del w:id="25" w:author="ISRG" w:date="2022-07-20T10:59:00Z">
+      <w:del w:id="25" w:author="ISRG" w:date="2022-08-02T22:25:00Z">
         <w:r>
           <w:delText xml:space="preserve">ISRG will store Your Certificate in its Repository. </w:delText>
         </w:r>
@@ -1979,7 +1979,7 @@
       <w:r>
         <w:t>the contents of Your Certificate (“Initial Inspection</w:t>
       </w:r>
-      <w:del w:id="26" w:author="ISRG" w:date="2022-07-20T10:59:00Z">
+      <w:del w:id="26" w:author="ISRG" w:date="2022-08-02T22:25:00Z">
         <w:r>
           <w:delText>”)</w:delText>
         </w:r>
@@ -1987,7 +1987,7 @@
           <w:delText>,</w:delText>
         </w:r>
       </w:del>
-      <w:ins w:id="27" w:author="ISRG" w:date="2022-07-20T10:59:00Z">
+      <w:ins w:id="27" w:author="ISRG" w:date="2022-08-02T22:25:00Z">
         <w:r>
           <w:t>”)</w:t>
         </w:r>
@@ -1995,12 +1995,12 @@
       <w:r>
         <w:t xml:space="preserve"> and </w:t>
       </w:r>
-      <w:del w:id="28" w:author="ISRG" w:date="2022-07-20T10:59:00Z">
+      <w:del w:id="28" w:author="ISRG" w:date="2022-08-02T22:25:00Z">
         <w:r>
           <w:delText>to</w:delText>
         </w:r>
       </w:del>
-      <w:ins w:id="29" w:author="ISRG" w:date="2022-07-20T10:59:00Z">
+      <w:ins w:id="29" w:author="ISRG" w:date="2022-08-02T22:25:00Z">
         <w:r>
           <w:t>will</w:t>
         </w:r>
@@ -2026,7 +2026,7 @@
       <w:r>
         <w:t xml:space="preserve">problems </w:t>
       </w:r>
-      <w:del w:id="30" w:author="ISRG" w:date="2022-07-20T10:59:00Z">
+      <w:del w:id="30" w:author="ISRG" w:date="2022-08-02T22:25:00Z">
         <w:r>
           <w:delText>(collectively, “</w:delText>
         </w:r>
@@ -2340,7 +2340,7 @@
         </w:rPr>
         <w:tab/>
       </w:r>
-      <w:del w:id="31" w:author="ISRG" w:date="2022-07-20T10:59:00Z">
+      <w:del w:id="31" w:author="ISRG" w:date="2022-08-02T22:25:00Z">
         <w:r>
           <w:rPr>
             <w:b/>
@@ -2349,7 +2349,7 @@
           <w:delText>When to Revoke</w:delText>
         </w:r>
       </w:del>
-      <w:ins w:id="32" w:author="ISRG" w:date="2022-07-20T10:59:00Z">
+      <w:ins w:id="32" w:author="ISRG" w:date="2022-08-02T22:25:00Z">
         <w:r>
           <w:rPr>
             <w:b/>
@@ -2467,10 +2467,10 @@
         <w:ind w:right="288"/>
         <w:textAlignment w:val="baseline"/>
         <w:rPr>
-          <w:ins w:id="33" w:author="ISRG" w:date="2022-07-20T10:59:00Z"/>
-        </w:rPr>
-      </w:pPr>
-      <w:ins w:id="34" w:author="ISRG" w:date="2022-07-20T10:59:00Z">
+          <w:ins w:id="33" w:author="ISRG" w:date="2022-08-02T22:25:00Z"/>
+        </w:rPr>
+      </w:pPr>
+      <w:ins w:id="34" w:author="ISRG" w:date="2022-08-02T22:25:00Z">
         <w:r>
           <w:t xml:space="preserve">You warrant to ISRG and the public-at-large, and </w:t>
         </w:r>
@@ -2520,7 +2520,7 @@
           <w:fldChar w:fldCharType="begin"/>
         </w:r>
         <w:r>
-          <w:instrText>HYPERLINK "https://letsencrypt.org/docs/"</w:instrText>
+          <w:instrText xml:space="preserve"> HYPERLINK "https://letsencrypt.org/docs/" </w:instrText>
         </w:r>
         <w:r>
           <w:fldChar w:fldCharType="separate"/>
@@ -2575,10 +2575,10 @@
         <w:ind w:right="288"/>
         <w:textAlignment w:val="baseline"/>
         <w:rPr>
-          <w:ins w:id="35" w:author="ISRG" w:date="2022-07-20T10:59:00Z"/>
-        </w:rPr>
-      </w:pPr>
-      <w:ins w:id="36" w:author="ISRG" w:date="2022-07-20T10:59:00Z">
+          <w:ins w:id="35" w:author="ISRG" w:date="2022-08-02T22:25:00Z"/>
+        </w:rPr>
+      </w:pPr>
+      <w:ins w:id="36" w:author="ISRG" w:date="2022-08-02T22:25:00Z">
         <w:r>
           <w:t xml:space="preserve">You acknowledge </w:t>
         </w:r>
@@ -2999,7 +2999,7 @@
       <w:r>
         <w:t xml:space="preserve">Because others may rely on your use of Your Certificates to encrypt Internet communications, </w:t>
       </w:r>
-      <w:del w:id="37" w:author="ISRG" w:date="2022-07-20T10:59:00Z">
+      <w:del w:id="37" w:author="ISRG" w:date="2022-08-02T22:25:00Z">
         <w:r>
           <w:delText xml:space="preserve">much of </w:delText>
         </w:r>
@@ -3007,12 +3007,12 @@
       <w:r>
         <w:t>the information You send to ISRG</w:t>
       </w:r>
-      <w:del w:id="38" w:author="ISRG" w:date="2022-07-20T10:59:00Z">
+      <w:del w:id="38" w:author="ISRG" w:date="2022-08-02T22:25:00Z">
         <w:r>
           <w:delText xml:space="preserve"> will</w:delText>
         </w:r>
       </w:del>
-      <w:ins w:id="39" w:author="ISRG" w:date="2022-07-20T10:59:00Z">
+      <w:ins w:id="39" w:author="ISRG" w:date="2022-08-02T22:25:00Z">
         <w:r>
           <w:t xml:space="preserve">, as well as </w:t>
         </w:r>
@@ -3026,7 +3026,7 @@
       <w:r>
         <w:t xml:space="preserve"> be published by ISRG and</w:t>
       </w:r>
-      <w:del w:id="40" w:author="ISRG" w:date="2022-07-20T10:59:00Z">
+      <w:del w:id="40" w:author="ISRG" w:date="2022-08-02T22:25:00Z">
         <w:r>
           <w:delText xml:space="preserve"> will</w:delText>
         </w:r>
@@ -3062,7 +3062,7 @@
         <w:textAlignment w:val="baseline"/>
         <w:outlineLvl w:val="0"/>
         <w:rPr>
-          <w:del w:id="41" w:author="ISRG" w:date="2022-07-20T10:59:00Z"/>
+          <w:del w:id="41" w:author="ISRG" w:date="2022-08-02T22:25:00Z"/>
           <w:b/>
           <w:bCs/>
         </w:rPr>
@@ -3089,7 +3089,7 @@
         </w:rPr>
         <w:tab/>
       </w:r>
-      <w:del w:id="42" w:author="ISRG" w:date="2022-07-20T10:59:00Z">
+      <w:del w:id="42" w:author="ISRG" w:date="2022-08-02T22:25:00Z">
         <w:r>
           <w:rPr>
             <w:b/>
@@ -3111,10 +3111,10 @@
         <w:ind w:right="72"/>
         <w:textAlignment w:val="baseline"/>
         <w:rPr>
-          <w:del w:id="43" w:author="ISRG" w:date="2022-07-20T10:59:00Z"/>
-        </w:rPr>
-      </w:pPr>
-      <w:del w:id="44" w:author="ISRG" w:date="2022-07-20T10:59:00Z">
+          <w:del w:id="43" w:author="ISRG" w:date="2022-08-02T22:25:00Z"/>
+        </w:rPr>
+      </w:pPr>
+      <w:del w:id="44" w:author="ISRG" w:date="2022-08-02T22:25:00Z">
         <w:r>
           <w:delText xml:space="preserve">During the term of the Agreement, ISRG will operate and maintain a secure online Repository that is available to authorized relying parties that contains: (i) all past and current Let’s Encrypt Certificates (including, as applicable, Your Certificate) and (ii) a </w:delText>
         </w:r>
@@ -3170,7 +3170,7 @@
           <w:bCs/>
         </w:rPr>
       </w:pPr>
-      <w:del w:id="45" w:author="ISRG" w:date="2022-07-20T10:59:00Z">
+      <w:del w:id="45" w:author="ISRG" w:date="2022-08-02T22:25:00Z">
         <w:r>
           <w:rPr>
             <w:b/>
@@ -3215,12 +3215,12 @@
       <w:r>
         <w:t xml:space="preserve">immediately </w:t>
       </w:r>
-      <w:del w:id="46" w:author="ISRG" w:date="2022-07-20T10:59:00Z">
+      <w:del w:id="46" w:author="ISRG" w:date="2022-08-02T22:25:00Z">
         <w:r>
           <w:delText>suspend</w:delText>
         </w:r>
       </w:del>
-      <w:ins w:id="47" w:author="ISRG" w:date="2022-07-20T10:59:00Z">
+      <w:ins w:id="47" w:author="ISRG" w:date="2022-08-02T22:25:00Z">
         <w:r>
           <w:t>revoke</w:t>
         </w:r>
@@ -3255,7 +3255,7 @@
       <w:r>
         <w:t xml:space="preserve"> that Your Certificate be revoked, ISRG will revoke Your Certificate </w:t>
       </w:r>
-      <w:del w:id="48" w:author="ISRG" w:date="2022-07-20T10:59:00Z">
+      <w:del w:id="48" w:author="ISRG" w:date="2022-08-02T22:25:00Z">
         <w:r>
           <w:delText xml:space="preserve">and update the Repository </w:delText>
         </w:r>
@@ -3372,7 +3372,7 @@
       <w:r>
         <w:t xml:space="preserve">request for a Let’s Encrypt Certificate has changed or has become </w:t>
       </w:r>
-      <w:del w:id="49" w:author="ISRG" w:date="2022-07-20T10:59:00Z">
+      <w:del w:id="49" w:author="ISRG" w:date="2022-08-02T22:25:00Z">
         <w:r>
           <w:delText xml:space="preserve">false or </w:delText>
         </w:r>
@@ -3380,7 +3380,7 @@
       <w:r>
         <w:t>misleading</w:t>
       </w:r>
-      <w:ins w:id="50" w:author="ISRG" w:date="2022-07-20T10:59:00Z">
+      <w:ins w:id="50" w:author="ISRG" w:date="2022-08-02T22:25:00Z">
         <w:r>
           <w:t>, incorrect or inaccurate</w:t>
         </w:r>
@@ -3445,7 +3445,7 @@
       <w:r>
         <w:t xml:space="preserve">) this Agreement has </w:t>
       </w:r>
-      <w:ins w:id="51" w:author="ISRG" w:date="2022-07-20T10:59:00Z">
+      <w:ins w:id="51" w:author="ISRG" w:date="2022-08-02T22:25:00Z">
         <w:r>
           <w:t xml:space="preserve">expired or been </w:t>
         </w:r>
@@ -3468,12 +3468,12 @@
       <w:r>
         <w:t xml:space="preserve">grounds for revocation. ISRG </w:t>
       </w:r>
-      <w:del w:id="52" w:author="ISRG" w:date="2022-07-20T10:59:00Z">
+      <w:del w:id="52" w:author="ISRG" w:date="2022-08-02T22:25:00Z">
         <w:r>
           <w:delText>will</w:delText>
         </w:r>
       </w:del>
-      <w:ins w:id="53" w:author="ISRG" w:date="2022-07-20T10:59:00Z">
+      <w:ins w:id="53" w:author="ISRG" w:date="2022-08-02T22:25:00Z">
         <w:r>
           <w:t>may</w:t>
         </w:r>
@@ -3525,7 +3525,7 @@
         </w:rPr>
         <w:t>4.</w:t>
       </w:r>
-      <w:del w:id="54" w:author="ISRG" w:date="2022-07-20T10:59:00Z">
+      <w:del w:id="54" w:author="ISRG" w:date="2022-08-02T22:25:00Z">
         <w:r>
           <w:rPr>
             <w:b/>
@@ -3535,7 +3535,7 @@
           <w:delText>4</w:delText>
         </w:r>
       </w:del>
-      <w:ins w:id="55" w:author="ISRG" w:date="2022-07-20T10:59:00Z">
+      <w:ins w:id="55" w:author="ISRG" w:date="2022-08-02T22:25:00Z">
         <w:r>
           <w:rPr>
             <w:b/>
@@ -3645,7 +3645,7 @@
         </w:rPr>
         <w:t xml:space="preserve">Except as expressly set forth in </w:t>
       </w:r>
-      <w:del w:id="56" w:author="ISRG" w:date="2022-07-20T10:59:00Z">
+      <w:del w:id="56" w:author="ISRG" w:date="2022-08-02T22:25:00Z">
         <w:r>
           <w:rPr>
             <w:b/>
@@ -3654,7 +3654,7 @@
           <w:delText>isrg’s certificate policy</w:delText>
         </w:r>
       </w:del>
-      <w:ins w:id="57" w:author="ISRG" w:date="2022-07-20T10:59:00Z">
+      <w:ins w:id="57" w:author="ISRG" w:date="2022-08-02T22:25:00Z">
         <w:r>
           <w:rPr>
             <w:bCs/>
@@ -3698,7 +3698,7 @@
         </w:rPr>
         <w:t xml:space="preserve"> and </w:t>
       </w:r>
-      <w:del w:id="58" w:author="ISRG" w:date="2022-07-20T10:59:00Z">
+      <w:del w:id="58" w:author="ISRG" w:date="2022-08-02T22:25:00Z">
         <w:r>
           <w:rPr>
             <w:b/>
@@ -3707,7 +3707,7 @@
           <w:delText>certificate practice statement</w:delText>
         </w:r>
       </w:del>
-      <w:ins w:id="59" w:author="ISRG" w:date="2022-07-20T10:59:00Z">
+      <w:ins w:id="59" w:author="ISRG" w:date="2022-08-02T22:25:00Z">
         <w:r>
           <w:rPr>
             <w:bCs/>
@@ -3811,7 +3811,7 @@
         </w:rPr>
         <w:t xml:space="preserve">and </w:t>
       </w:r>
-      <w:del w:id="60" w:author="ISRG" w:date="2022-07-20T10:59:00Z">
+      <w:del w:id="60" w:author="ISRG" w:date="2022-08-02T22:25:00Z">
         <w:r>
           <w:rPr>
             <w:b/>
@@ -3820,7 +3820,7 @@
           <w:delText xml:space="preserve">Services </w:delText>
         </w:r>
       </w:del>
-      <w:ins w:id="61" w:author="ISRG" w:date="2022-07-20T10:59:00Z">
+      <w:ins w:id="61" w:author="ISRG" w:date="2022-08-02T22:25:00Z">
         <w:r>
           <w:rPr>
             <w:bCs/>
@@ -3846,7 +3846,7 @@
         </w:rPr>
         <w:t>are provided “</w:t>
       </w:r>
-      <w:del w:id="62" w:author="ISRG" w:date="2022-07-20T10:59:00Z">
+      <w:del w:id="62" w:author="ISRG" w:date="2022-08-02T22:25:00Z">
         <w:r>
           <w:rPr>
             <w:b/>
@@ -3862,7 +3862,7 @@
           <w:delText xml:space="preserve"> AND</w:delText>
         </w:r>
       </w:del>
-      <w:ins w:id="63" w:author="ISRG" w:date="2022-07-20T10:59:00Z">
+      <w:ins w:id="63" w:author="ISRG" w:date="2022-08-02T22:25:00Z">
         <w:r>
           <w:rPr>
             <w:bCs/>
@@ -3888,7 +3888,7 @@
         </w:rPr>
         <w:t xml:space="preserve"> disclaims any and all warranties of any type, whether express or implied, including</w:t>
       </w:r>
-      <w:del w:id="64" w:author="ISRG" w:date="2022-07-20T10:59:00Z">
+      <w:del w:id="64" w:author="ISRG" w:date="2022-08-02T22:25:00Z">
         <w:r>
           <w:rPr>
             <w:b/>
@@ -3903,7 +3903,7 @@
         </w:rPr>
         <w:t xml:space="preserve"> without limitation any implied warranty of title, non-infringement, merchantability, or fitness for a particular purpose, in connection with any </w:t>
       </w:r>
-      <w:del w:id="65" w:author="ISRG" w:date="2022-07-20T10:59:00Z">
+      <w:del w:id="65" w:author="ISRG" w:date="2022-08-02T22:25:00Z">
         <w:r>
           <w:rPr>
             <w:b/>
@@ -3912,7 +3912,7 @@
           <w:delText>ISRG service or Let’s Encrypt Certificate</w:delText>
         </w:r>
       </w:del>
-      <w:ins w:id="66" w:author="ISRG" w:date="2022-07-20T10:59:00Z">
+      <w:ins w:id="66" w:author="ISRG" w:date="2022-08-02T22:25:00Z">
         <w:r>
           <w:rPr>
             <w:bCs/>
@@ -4001,7 +4001,7 @@
         </w:rPr>
         <w:t xml:space="preserve"> cannot accept any liability for any loss, harm, </w:t>
       </w:r>
-      <w:del w:id="67" w:author="ISRG" w:date="2022-07-20T10:59:00Z">
+      <w:del w:id="67" w:author="ISRG" w:date="2022-08-02T22:25:00Z">
         <w:r>
           <w:rPr>
             <w:b/>
@@ -4010,7 +4010,7 @@
           <w:delText>claim</w:delText>
         </w:r>
       </w:del>
-      <w:ins w:id="68" w:author="ISRG" w:date="2022-07-20T10:59:00Z">
+      <w:ins w:id="68" w:author="ISRG" w:date="2022-08-02T22:25:00Z">
         <w:r>
           <w:rPr>
             <w:bCs/>
@@ -4030,7 +4030,7 @@
         </w:rPr>
         <w:t xml:space="preserve">, or attorney’s fees in connection with such </w:t>
       </w:r>
-      <w:del w:id="69" w:author="ISRG" w:date="2022-07-20T10:59:00Z">
+      <w:del w:id="69" w:author="ISRG" w:date="2022-08-02T22:25:00Z">
         <w:r>
           <w:rPr>
             <w:b/>
@@ -4039,7 +4039,7 @@
           <w:delText>certificates</w:delText>
         </w:r>
       </w:del>
-      <w:ins w:id="70" w:author="ISRG" w:date="2022-07-20T10:59:00Z">
+      <w:ins w:id="70" w:author="ISRG" w:date="2022-08-02T22:25:00Z">
         <w:r>
           <w:rPr>
             <w:bCs/>
@@ -4110,7 +4110,7 @@
         </w:rPr>
         <w:t xml:space="preserve">This </w:t>
       </w:r>
-      <w:del w:id="71" w:author="ISRG" w:date="2022-07-20T10:59:00Z">
+      <w:del w:id="71" w:author="ISRG" w:date="2022-08-02T22:25:00Z">
         <w:r>
           <w:rPr>
             <w:b/>
@@ -4119,7 +4119,7 @@
           <w:delText>Limitation</w:delText>
         </w:r>
       </w:del>
-      <w:ins w:id="72" w:author="ISRG" w:date="2022-07-20T10:59:00Z">
+      <w:ins w:id="72" w:author="ISRG" w:date="2022-08-02T22:25:00Z">
         <w:r>
           <w:rPr>
             <w:bCs/>
@@ -4133,7 +4133,7 @@
         </w:rPr>
         <w:t xml:space="preserve"> on </w:t>
       </w:r>
-      <w:del w:id="73" w:author="ISRG" w:date="2022-07-20T10:59:00Z">
+      <w:del w:id="73" w:author="ISRG" w:date="2022-08-02T22:25:00Z">
         <w:r>
           <w:rPr>
             <w:b/>
@@ -4142,7 +4142,7 @@
           <w:delText>Liability</w:delText>
         </w:r>
       </w:del>
-      <w:ins w:id="74" w:author="ISRG" w:date="2022-07-20T10:59:00Z">
+      <w:ins w:id="74" w:author="ISRG" w:date="2022-08-02T22:25:00Z">
         <w:r>
           <w:rPr>
             <w:bCs/>
@@ -4169,7 +4169,7 @@
         </w:rPr>
         <w:t xml:space="preserve">The parties agree that this disclaimer is intended to be </w:t>
       </w:r>
-      <w:del w:id="75" w:author="ISRG" w:date="2022-07-20T10:59:00Z">
+      <w:del w:id="75" w:author="ISRG" w:date="2022-08-02T22:25:00Z">
         <w:r>
           <w:rPr>
             <w:b/>
@@ -4178,7 +4178,7 @@
           <w:delText>CONSTRUED</w:delText>
         </w:r>
       </w:del>
-      <w:ins w:id="76" w:author="ISRG" w:date="2022-07-20T10:59:00Z">
+      <w:ins w:id="76" w:author="ISRG" w:date="2022-08-02T22:25:00Z">
         <w:r>
           <w:rPr>
             <w:bCs/>
@@ -4225,7 +4225,7 @@
         </w:rPr>
         <w:t xml:space="preserve"> does not make, and </w:t>
       </w:r>
-      <w:del w:id="77" w:author="ISRG" w:date="2022-07-20T10:59:00Z">
+      <w:del w:id="77" w:author="ISRG" w:date="2022-08-02T22:25:00Z">
         <w:r>
           <w:rPr>
             <w:b/>
@@ -4234,7 +4234,7 @@
           <w:delText>isrg</w:delText>
         </w:r>
       </w:del>
-      <w:ins w:id="78" w:author="ISRG" w:date="2022-07-20T10:59:00Z">
+      <w:ins w:id="78" w:author="ISRG" w:date="2022-08-02T22:25:00Z">
         <w:r>
           <w:rPr>
             <w:bCs/>
@@ -4309,7 +4309,7 @@
         </w:rPr>
         <w:t xml:space="preserve"> </w:t>
       </w:r>
-      <w:del w:id="79" w:author="ISRG" w:date="2022-07-20T10:59:00Z">
+      <w:del w:id="79" w:author="ISRG" w:date="2022-08-02T22:25:00Z">
         <w:r>
           <w:rPr>
             <w:b/>
@@ -4318,7 +4318,7 @@
           <w:delText>you</w:delText>
         </w:r>
       </w:del>
-      <w:ins w:id="80" w:author="ISRG" w:date="2022-07-20T10:59:00Z">
+      <w:ins w:id="80" w:author="ISRG" w:date="2022-08-02T22:25:00Z">
         <w:r>
           <w:rPr>
             <w:bCs/>
@@ -4752,12 +4752,12 @@
       <w:r>
         <w:t xml:space="preserve">by reference </w:t>
       </w:r>
-      <w:del w:id="81" w:author="ISRG" w:date="2022-07-20T10:59:00Z">
+      <w:del w:id="81" w:author="ISRG" w:date="2022-08-02T22:25:00Z">
         <w:r>
           <w:delText>in any of the foregoing</w:delText>
         </w:r>
       </w:del>
-      <w:ins w:id="82" w:author="ISRG" w:date="2022-07-20T10:59:00Z">
+      <w:ins w:id="82" w:author="ISRG" w:date="2022-08-02T22:25:00Z">
         <w:r>
           <w:t>here</w:t>
         </w:r>
@@ -5200,12 +5200,12 @@
     <w:r>
       <w:t>Version 1.</w:t>
     </w:r>
-    <w:del w:id="83" w:author="ISRG" w:date="2022-07-20T10:59:00Z">
+    <w:del w:id="83" w:author="ISRG" w:date="2022-08-02T22:25:00Z">
       <w:r>
         <w:delText>2</w:delText>
       </w:r>
     </w:del>
-    <w:ins w:id="84" w:author="ISRG" w:date="2022-07-20T10:59:00Z">
+    <w:ins w:id="84" w:author="ISRG" w:date="2022-08-02T22:25:00Z">
       <w:r>
         <w:t>3</w:t>
       </w:r>
@@ -5216,10 +5216,10 @@
       <w:pStyle w:val="Header"/>
       <w:jc w:val="right"/>
       <w:rPr>
-        <w:del w:id="85" w:author="ISRG" w:date="2022-07-20T10:59:00Z"/>
+        <w:del w:id="85" w:author="ISRG" w:date="2022-08-02T22:25:00Z"/>
       </w:rPr>
     </w:pPr>
-    <w:del w:id="86" w:author="ISRG" w:date="2022-07-20T10:59:00Z">
+    <w:del w:id="86" w:author="ISRG" w:date="2022-08-02T22:25:00Z">
       <w:r>
         <w:delText>November</w:delText>
       </w:r>
@@ -5245,12 +5245,12 @@
       <w:pStyle w:val="Header"/>
       <w:jc w:val="right"/>
       <w:rPr>
-        <w:ins w:id="87" w:author="ISRG" w:date="2022-07-20T10:59:00Z"/>
+        <w:ins w:id="87" w:author="ISRG" w:date="2022-08-02T22:25:00Z"/>
       </w:rPr>
     </w:pPr>
-    <w:ins w:id="88" w:author="ISRG" w:date="2022-07-20T10:59:00Z">
-      <w:r>
-        <w:t>August 10</w:t>
+    <w:ins w:id="88" w:author="ISRG" w:date="2022-08-02T22:25:00Z">
+      <w:r>
+        <w:t>September 21</w:t>
       </w:r>
       <w:r>
         <w:t>, 20</w:t>
@@ -6601,6 +6601,14 @@
 </file>
 
 <file path=customXml/itemProps1.xml><?xml version="1.0" encoding="utf-8"?>
+<ds:datastoreItem xmlns:ds="http://schemas.openxmlformats.org/officeDocument/2006/customXml" ds:itemID="{E55E0657-693E-3549-868B-86F6DAAF86C4}">
+  <ds:schemaRefs>
+    <ds:schemaRef ds:uri="http://schemas.openxmlformats.org/officeDocument/2006/bibliography"/>
+  </ds:schemaRefs>
+</ds:datastoreItem>
+</file>
+
+<file path=customXml/itemProps2.xml><?xml version="1.0" encoding="utf-8"?>
 <ds:datastoreItem xmlns:ds="http://schemas.openxmlformats.org/officeDocument/2006/customXml" ds:itemID="{D7D7C5ED-D0F0-E543-A907-04557F251DD7}">
   <ds:schemaRefs>
     <ds:schemaRef ds:uri="http://schemas.openxmlformats.org/officeDocument/2006/bibliography"/>
@@ -6608,16 +6616,8 @@
 </ds:datastoreItem>
 </file>
 
-<file path=customXml/itemProps2.xml><?xml version="1.0" encoding="utf-8"?>
-<ds:datastoreItem xmlns:ds="http://schemas.openxmlformats.org/officeDocument/2006/customXml" ds:itemID="{E55E0657-693E-3549-868B-86F6DAAF86C4}">
-  <ds:schemaRefs>
-    <ds:schemaRef ds:uri="http://schemas.openxmlformats.org/officeDocument/2006/bibliography"/>
-  </ds:schemaRefs>
-</ds:datastoreItem>
-</file>
-
 <file path=customXml/itemProps3.xml><?xml version="1.0" encoding="utf-8"?>
-<ds:datastoreItem xmlns:ds="http://schemas.openxmlformats.org/officeDocument/2006/customXml" ds:itemID="{241A1149-4D9A-1644-BF80-55DC13D02F39}">
+<ds:datastoreItem xmlns:ds="http://schemas.openxmlformats.org/officeDocument/2006/customXml" ds:itemID="{043AF0F1-A95D-A54B-91B0-42F6C5EECEDC}">
   <ds:schemaRefs>
     <ds:schemaRef ds:uri="http://schemas.openxmlformats.org/officeDocument/2006/bibliography"/>
   </ds:schemaRefs>
@@ -6625,7 +6625,7 @@
 </file>
 
 <file path=customXml/itemProps4.xml><?xml version="1.0" encoding="utf-8"?>
-<ds:datastoreItem xmlns:ds="http://schemas.openxmlformats.org/officeDocument/2006/customXml" ds:itemID="{043AF0F1-A95D-A54B-91B0-42F6C5EECEDC}">
+<ds:datastoreItem xmlns:ds="http://schemas.openxmlformats.org/officeDocument/2006/customXml" ds:itemID="{241A1149-4D9A-1644-BF80-55DC13D02F39}">
   <ds:schemaRefs>
     <ds:schemaRef ds:uri="http://schemas.openxmlformats.org/officeDocument/2006/bibliography"/>
   </ds:schemaRefs>

</xml_diff>